<commit_message>
Update README and model
</commit_message>
<xml_diff>
--- a/output/filled_tables/table.docx
+++ b/output/filled_tables/table.docx
@@ -4,7 +4,7 @@
   <w:body>
     <w:p>
       <w:r>
-        <w:t>Car manufacturers produce various models that cater to different preferences and budgets. This table highlights some popular brands, engines, and prices for your reference.</w:t>
+        <w:t>Introducing a variety of car models across different brands, showcasing their engines and pricing points.</w:t>
       </w:r>
     </w:p>
     <w:tbl>
@@ -13,38 +13,49 @@
         <w:tblLook w:firstColumn="1" w:firstRow="1" w:lastColumn="0" w:lastRow="0" w:noHBand="0" w:noVBand="1" w:val="04A0"/>
       </w:tblPr>
       <w:tblGrid>
-        <w:gridCol w:w="2880"/>
-        <w:gridCol w:w="2880"/>
-        <w:gridCol w:w="2880"/>
+        <w:gridCol w:w="2160"/>
+        <w:gridCol w:w="2160"/>
+        <w:gridCol w:w="2160"/>
+        <w:gridCol w:w="2160"/>
       </w:tblGrid>
       <w:tr>
         <w:tc>
           <w:tcPr>
-            <w:tcW w:type="dxa" w:w="2880"/>
+            <w:tcW w:type="dxa" w:w="2160"/>
           </w:tcPr>
           <w:p>
             <w:r>
-              <w:t xml:space="preserve">Brand   </w:t>
+              <w:t xml:space="preserve">Car Model       </w:t>
             </w:r>
           </w:p>
         </w:tc>
         <w:tc>
           <w:tcPr>
-            <w:tcW w:type="dxa" w:w="2880"/>
+            <w:tcW w:type="dxa" w:w="2160"/>
           </w:tcPr>
           <w:p>
             <w:r>
-              <w:t xml:space="preserve">Engine  </w:t>
+              <w:t xml:space="preserve">Brand               </w:t>
             </w:r>
           </w:p>
         </w:tc>
         <w:tc>
           <w:tcPr>
-            <w:tcW w:type="dxa" w:w="2880"/>
+            <w:tcW w:type="dxa" w:w="2160"/>
           </w:tcPr>
           <w:p>
             <w:r>
-              <w:t xml:space="preserve">Price   </w:t>
+              <w:t xml:space="preserve">Engine Type </w:t>
+            </w:r>
+          </w:p>
+        </w:tc>
+        <w:tc>
+          <w:tcPr>
+            <w:tcW w:type="dxa" w:w="2160"/>
+          </w:tcPr>
+          <w:p>
+            <w:r>
+              <w:t xml:space="preserve">Price Range ($) </w:t>
             </w:r>
           </w:p>
         </w:tc>
@@ -52,31 +63,41 @@
       <w:tr>
         <w:tc>
           <w:tcPr>
-            <w:tcW w:type="dxa" w:w="2880"/>
+            <w:tcW w:type="dxa" w:w="2160"/>
           </w:tcPr>
           <w:p>
             <w:r>
-              <w:t>---------</w:t>
+              <w:t>------------------</w:t>
             </w:r>
           </w:p>
         </w:tc>
         <w:tc>
           <w:tcPr>
-            <w:tcW w:type="dxa" w:w="2880"/>
+            <w:tcW w:type="dxa" w:w="2160"/>
           </w:tcPr>
           <w:p>
             <w:r>
-              <w:t>---------</w:t>
+              <w:t>-------------</w:t>
             </w:r>
           </w:p>
         </w:tc>
         <w:tc>
           <w:tcPr>
-            <w:tcW w:type="dxa" w:w="2880"/>
+            <w:tcW w:type="dxa" w:w="2160"/>
           </w:tcPr>
           <w:p>
             <w:r>
-              <w:t>---------</w:t>
+              <w:t>---------------</w:t>
+            </w:r>
+          </w:p>
+        </w:tc>
+        <w:tc>
+          <w:tcPr>
+            <w:tcW w:type="dxa" w:w="2160"/>
+          </w:tcPr>
+          <w:p>
+            <w:r>
+              <w:t>nan</w:t>
             </w:r>
           </w:p>
         </w:tc>
@@ -84,31 +105,41 @@
       <w:tr>
         <w:tc>
           <w:tcPr>
-            <w:tcW w:type="dxa" w:w="2880"/>
+            <w:tcW w:type="dxa" w:w="2160"/>
           </w:tcPr>
           <w:p>
             <w:r>
-              <w:t xml:space="preserve">Toyota  </w:t>
+              <w:t xml:space="preserve">Tesla Model S     </w:t>
             </w:r>
           </w:p>
         </w:tc>
         <w:tc>
           <w:tcPr>
-            <w:tcW w:type="dxa" w:w="2880"/>
+            <w:tcW w:type="dxa" w:w="2160"/>
           </w:tcPr>
           <w:p>
             <w:r>
-              <w:t xml:space="preserve">2.0L    </w:t>
+              <w:t xml:space="preserve">Tesla         </w:t>
             </w:r>
           </w:p>
         </w:tc>
         <w:tc>
           <w:tcPr>
-            <w:tcW w:type="dxa" w:w="2880"/>
+            <w:tcW w:type="dxa" w:w="2160"/>
           </w:tcPr>
           <w:p>
             <w:r>
-              <w:t xml:space="preserve">$25,000  </w:t>
+              <w:t xml:space="preserve">Electric        </w:t>
+            </w:r>
+          </w:p>
+        </w:tc>
+        <w:tc>
+          <w:tcPr>
+            <w:tcW w:type="dxa" w:w="2160"/>
+          </w:tcPr>
+          <w:p>
+            <w:r>
+              <w:t xml:space="preserve">$80,000+        </w:t>
             </w:r>
           </w:p>
         </w:tc>
@@ -116,31 +147,41 @@
       <w:tr>
         <w:tc>
           <w:tcPr>
-            <w:tcW w:type="dxa" w:w="2880"/>
+            <w:tcW w:type="dxa" w:w="2160"/>
           </w:tcPr>
           <w:p>
             <w:r>
-              <w:t xml:space="preserve">Ford    </w:t>
+              <w:t xml:space="preserve">Honda Civic       </w:t>
             </w:r>
           </w:p>
         </w:tc>
         <w:tc>
           <w:tcPr>
-            <w:tcW w:type="dxa" w:w="2880"/>
+            <w:tcW w:type="dxa" w:w="2160"/>
           </w:tcPr>
           <w:p>
             <w:r>
-              <w:t xml:space="preserve">3.5L    </w:t>
+              <w:t xml:space="preserve">Honda          </w:t>
             </w:r>
           </w:p>
         </w:tc>
         <w:tc>
           <w:tcPr>
-            <w:tcW w:type="dxa" w:w="2880"/>
+            <w:tcW w:type="dxa" w:w="2160"/>
           </w:tcPr>
           <w:p>
             <w:r>
-              <w:t xml:space="preserve">$30,000  </w:t>
+              <w:t xml:space="preserve">Gasoline        </w:t>
+            </w:r>
+          </w:p>
+        </w:tc>
+        <w:tc>
+          <w:tcPr>
+            <w:tcW w:type="dxa" w:w="2160"/>
+          </w:tcPr>
+          <w:p>
+            <w:r>
+              <w:t xml:space="preserve">$20,000-30,000  </w:t>
             </w:r>
           </w:p>
         </w:tc>
@@ -148,31 +189,41 @@
       <w:tr>
         <w:tc>
           <w:tcPr>
-            <w:tcW w:type="dxa" w:w="2880"/>
+            <w:tcW w:type="dxa" w:w="2160"/>
           </w:tcPr>
           <w:p>
             <w:r>
-              <w:t xml:space="preserve">Honda   </w:t>
+              <w:t xml:space="preserve">Toyota Camry       </w:t>
             </w:r>
           </w:p>
         </w:tc>
         <w:tc>
           <w:tcPr>
-            <w:tcW w:type="dxa" w:w="2880"/>
+            <w:tcW w:type="dxa" w:w="2160"/>
           </w:tcPr>
           <w:p>
             <w:r>
-              <w:t xml:space="preserve">1.5L    </w:t>
+              <w:t xml:space="preserve">Toyota         </w:t>
             </w:r>
           </w:p>
         </w:tc>
         <w:tc>
           <w:tcPr>
-            <w:tcW w:type="dxa" w:w="2880"/>
+            <w:tcW w:type="dxa" w:w="2160"/>
           </w:tcPr>
           <w:p>
             <w:r>
-              <w:t xml:space="preserve">$20,000  </w:t>
+              <w:t xml:space="preserve">Gasoline        </w:t>
+            </w:r>
+          </w:p>
+        </w:tc>
+        <w:tc>
+          <w:tcPr>
+            <w:tcW w:type="dxa" w:w="2160"/>
+          </w:tcPr>
+          <w:p>
+            <w:r>
+              <w:t xml:space="preserve">$20,000-30,000  </w:t>
             </w:r>
           </w:p>
         </w:tc>
@@ -180,31 +231,41 @@
       <w:tr>
         <w:tc>
           <w:tcPr>
-            <w:tcW w:type="dxa" w:w="2880"/>
+            <w:tcW w:type="dxa" w:w="2160"/>
           </w:tcPr>
           <w:p>
             <w:r>
-              <w:t xml:space="preserve">BMW     </w:t>
+              <w:t xml:space="preserve">Ford Mustang       </w:t>
             </w:r>
           </w:p>
         </w:tc>
         <w:tc>
           <w:tcPr>
-            <w:tcW w:type="dxa" w:w="2880"/>
+            <w:tcW w:type="dxa" w:w="2160"/>
           </w:tcPr>
           <w:p>
             <w:r>
-              <w:t xml:space="preserve">3.0L    </w:t>
+              <w:t xml:space="preserve">Ford           </w:t>
             </w:r>
           </w:p>
         </w:tc>
         <w:tc>
           <w:tcPr>
-            <w:tcW w:type="dxa" w:w="2880"/>
+            <w:tcW w:type="dxa" w:w="2160"/>
           </w:tcPr>
           <w:p>
             <w:r>
-              <w:t xml:space="preserve">$45,000  </w:t>
+              <w:t xml:space="preserve">Gasoline        </w:t>
+            </w:r>
+          </w:p>
+        </w:tc>
+        <w:tc>
+          <w:tcPr>
+            <w:tcW w:type="dxa" w:w="2160"/>
+          </w:tcPr>
+          <w:p>
+            <w:r>
+              <w:t xml:space="preserve">$25,000-40,000  </w:t>
             </w:r>
           </w:p>
         </w:tc>
@@ -212,31 +273,41 @@
       <w:tr>
         <w:tc>
           <w:tcPr>
-            <w:tcW w:type="dxa" w:w="2880"/>
+            <w:tcW w:type="dxa" w:w="2160"/>
           </w:tcPr>
           <w:p>
             <w:r>
-              <w:t xml:space="preserve">Mercedes-Benz  </w:t>
+              <w:t xml:space="preserve">Chevrolet Bolt EV  </w:t>
             </w:r>
           </w:p>
         </w:tc>
         <w:tc>
           <w:tcPr>
-            <w:tcW w:type="dxa" w:w="2880"/>
+            <w:tcW w:type="dxa" w:w="2160"/>
           </w:tcPr>
           <w:p>
             <w:r>
-              <w:t xml:space="preserve">2.0T   </w:t>
+              <w:t xml:space="preserve">Chevrolet      </w:t>
             </w:r>
           </w:p>
         </w:tc>
         <w:tc>
           <w:tcPr>
-            <w:tcW w:type="dxa" w:w="2880"/>
+            <w:tcW w:type="dxa" w:w="2160"/>
           </w:tcPr>
           <w:p>
             <w:r>
-              <w:t xml:space="preserve">$40,000  </w:t>
+              <w:t xml:space="preserve">Electric        </w:t>
+            </w:r>
+          </w:p>
+        </w:tc>
+        <w:tc>
+          <w:tcPr>
+            <w:tcW w:type="dxa" w:w="2160"/>
+          </w:tcPr>
+          <w:p>
+            <w:r>
+              <w:t xml:space="preserve">$40,000+        </w:t>
             </w:r>
           </w:p>
         </w:tc>

</xml_diff>